<commit_message>
update (9) - change update validations
</commit_message>
<xml_diff>
--- a/src/assets/plantillas/formatoHvaGrado.docx
+++ b/src/assets/plantillas/formatoHvaGrado.docx
@@ -304,7 +304,7 @@
     <w:tbl>
       <w:tblPr>
         <w:tblStyle w:val="Table3"/>
-        <w:tblW w:w="8830.0" w:type="dxa"/>
+        <w:tblW w:w="8820.0" w:type="dxa"/>
         <w:jc w:val="left"/>
         <w:tblBorders>
           <w:top w:color="000000" w:space="0" w:sz="4" w:val="single"/>
@@ -318,16 +318,16 @@
         <w:tblLook w:val="0400"/>
       </w:tblPr>
       <w:tblGrid>
-        <w:gridCol w:w="4402"/>
-        <w:gridCol w:w="673"/>
-        <w:gridCol w:w="1236"/>
-        <w:gridCol w:w="2519"/>
+        <w:gridCol w:w="4395"/>
+        <w:gridCol w:w="105"/>
+        <w:gridCol w:w="1950"/>
+        <w:gridCol w:w="2370"/>
         <w:tblGridChange w:id="0">
           <w:tblGrid>
-            <w:gridCol w:w="4402"/>
-            <w:gridCol w:w="673"/>
-            <w:gridCol w:w="1236"/>
-            <w:gridCol w:w="2519"/>
+            <w:gridCol w:w="4395"/>
+            <w:gridCol w:w="105"/>
+            <w:gridCol w:w="1950"/>
+            <w:gridCol w:w="2370"/>
           </w:tblGrid>
         </w:tblGridChange>
       </w:tblGrid>
@@ -442,7 +442,7 @@
                 <w:szCs w:val="20"/>
                 <w:rtl w:val="0"/>
               </w:rPr>
-              <w:t xml:space="preserve">Cédula de Ciudadanía:                       Lugar de Expedición</w:t>
+              <w:t xml:space="preserve">Cédula de Ciudadanía: {cedula}  Lugar de Expedición: {lugarExpedicion}</w:t>
             </w:r>
           </w:p>
         </w:tc>
@@ -463,7 +463,7 @@
                 <w:szCs w:val="20"/>
                 <w:rtl w:val="0"/>
               </w:rPr>
-              <w:t xml:space="preserve">Código:</w:t>
+              <w:t xml:space="preserve">Código: {codigo}</w:t>
             </w:r>
           </w:p>
         </w:tc>
@@ -492,7 +492,7 @@
                 <w:szCs w:val="20"/>
                 <w:rtl w:val="0"/>
               </w:rPr>
-              <w:t xml:space="preserve">Teléfono Fijo:</w:t>
+              <w:t xml:space="preserve">Teléfono Fijo: {telefonoFijo}</w:t>
             </w:r>
           </w:p>
         </w:tc>
@@ -514,7 +514,7 @@
                 <w:szCs w:val="20"/>
                 <w:rtl w:val="0"/>
               </w:rPr>
-              <w:t xml:space="preserve">Teléfono Celular:</w:t>
+              <w:t xml:space="preserve">Teléfono Celular: {telefonoCelular}</w:t>
             </w:r>
           </w:p>
         </w:tc>
@@ -543,7 +543,7 @@
                 <w:szCs w:val="20"/>
                 <w:rtl w:val="0"/>
               </w:rPr>
-              <w:t xml:space="preserve">Código Pruebas SABER PRO:</w:t>
+              <w:t xml:space="preserve">Código Pruebas SABER PRO: {codigoSaberPro}</w:t>
             </w:r>
           </w:p>
         </w:tc>
@@ -571,7 +571,7 @@
                 <w:szCs w:val="20"/>
                 <w:rtl w:val="0"/>
               </w:rPr>
-              <w:t xml:space="preserve">Residencia Actual:</w:t>
+              <w:t xml:space="preserve">Residencia Actual: {residenciaActual}</w:t>
             </w:r>
           </w:p>
         </w:tc>
@@ -593,7 +593,7 @@
                 <w:szCs w:val="20"/>
                 <w:rtl w:val="0"/>
               </w:rPr>
-              <w:t xml:space="preserve">Departamento:</w:t>
+              <w:t xml:space="preserve">Departamento: {departamento}</w:t>
             </w:r>
           </w:p>
         </w:tc>
@@ -621,7 +621,7 @@
                 <w:szCs w:val="20"/>
                 <w:rtl w:val="0"/>
               </w:rPr>
-              <w:t xml:space="preserve">Municipio:</w:t>
+              <w:t xml:space="preserve">Municipio: {municipio}</w:t>
             </w:r>
           </w:p>
         </w:tc>
@@ -643,7 +643,7 @@
                 <w:szCs w:val="20"/>
                 <w:rtl w:val="0"/>
               </w:rPr>
-              <w:t xml:space="preserve">Email:</w:t>
+              <w:t xml:space="preserve">Email: {email}</w:t>
             </w:r>
           </w:p>
         </w:tc>
@@ -1169,7 +1169,7 @@
                 <w:szCs w:val="20"/>
                 <w:rtl w:val="0"/>
               </w:rPr>
-              <w:t xml:space="preserve">y certifica que ha aprobado todas las asignaturas y requisitos académicos y los que establece la Universidad para optar al título de: {titulo}</w:t>
+              <w:t xml:space="preserve">y certifica que ha aprobado todas las asignaturas y requisitos académicos y los que establece la Universidad para optar al título de:</w:t>
             </w:r>
           </w:p>
           <w:p>
@@ -1474,12 +1474,12 @@
         <wp:inline distB="0" distT="0" distL="0" distR="0">
           <wp:extent cx="684000" cy="540000"/>
           <wp:effectExtent b="0" l="0" r="0" t="0"/>
-          <wp:docPr id="4" name="image1.png"/>
+          <wp:docPr id="4" name="image2.png"/>
           <a:graphic>
             <a:graphicData uri="http://schemas.openxmlformats.org/drawingml/2006/picture">
               <pic:pic>
                 <pic:nvPicPr>
-                  <pic:cNvPr id="0" name="image1.png"/>
+                  <pic:cNvPr id="0" name="image2.png"/>
                   <pic:cNvPicPr preferRelativeResize="0"/>
                 </pic:nvPicPr>
                 <pic:blipFill>
@@ -1689,12 +1689,12 @@
               <wp:inline distB="0" distT="0" distL="0" distR="0">
                 <wp:extent cx="634867" cy="891042"/>
                 <wp:effectExtent b="0" l="0" r="0" t="0"/>
-                <wp:docPr id="3" name="image2.png"/>
+                <wp:docPr id="3" name="image1.png"/>
                 <a:graphic>
                   <a:graphicData uri="http://schemas.openxmlformats.org/drawingml/2006/picture">
                     <pic:pic>
                       <pic:nvPicPr>
-                        <pic:cNvPr id="0" name="image2.png"/>
+                        <pic:cNvPr id="0" name="image1.png"/>
                         <pic:cNvPicPr preferRelativeResize="0"/>
                       </pic:nvPicPr>
                       <pic:blipFill>

</xml_diff>